<commit_message>
Spawn GA from event
set up the firebolt to spawn in response to an event generated from anim notify, thereby making it appear at the chosen point of the animation
</commit_message>
<xml_diff>
--- a/Documentation/Ability Tasks.docx
+++ b/Documentation/Ability Tasks.docx
@@ -3713,7 +3713,598 @@
         <w:t xml:space="preserve"> look right when spawned immediately</w:t>
       </w:r>
     </w:p>
+    <w:p>
+      <w:r>
+        <w:rPr>
+          <w:noProof/>
+        </w:rPr>
+        <w:drawing>
+          <wp:inline distT="0" distB="0" distL="0" distR="0" wp14:anchorId="30476ADB" wp14:editId="2DF6A201">
+            <wp:extent cx="5731510" cy="1457960"/>
+            <wp:effectExtent l="0" t="0" r="2540" b="8890"/>
+            <wp:docPr id="45" name="Picture 45" descr="A black background with white text&#10;&#10;Description automatically generated"/>
+            <wp:cNvGraphicFramePr>
+              <a:graphicFrameLocks xmlns:a="http://schemas.openxmlformats.org/drawingml/2006/main" noChangeAspect="1"/>
+            </wp:cNvGraphicFramePr>
+            <a:graphic xmlns:a="http://schemas.openxmlformats.org/drawingml/2006/main">
+              <a:graphicData uri="http://schemas.openxmlformats.org/drawingml/2006/picture">
+                <pic:pic xmlns:pic="http://schemas.openxmlformats.org/drawingml/2006/picture">
+                  <pic:nvPicPr>
+                    <pic:cNvPr id="45" name="Picture 45" descr="A black background with white text&#10;&#10;Description automatically generated"/>
+                    <pic:cNvPicPr/>
+                  </pic:nvPicPr>
+                  <pic:blipFill>
+                    <a:blip r:embed="rId48"/>
+                    <a:stretch>
+                      <a:fillRect/>
+                    </a:stretch>
+                  </pic:blipFill>
+                  <pic:spPr>
+                    <a:xfrm>
+                      <a:off x="0" y="0"/>
+                      <a:ext cx="5731510" cy="1457960"/>
+                    </a:xfrm>
+                    <a:prstGeom prst="rect">
+                      <a:avLst/>
+                    </a:prstGeom>
+                  </pic:spPr>
+                </pic:pic>
+              </a:graphicData>
+            </a:graphic>
+          </wp:inline>
+        </w:drawing>
+      </w:r>
+    </w:p>
     <w:p/>
+    <w:p>
+      <w:r>
+        <w:rPr>
+          <w:noProof/>
+        </w:rPr>
+        <w:drawing>
+          <wp:inline distT="0" distB="0" distL="0" distR="0" wp14:anchorId="7223E6AD" wp14:editId="66557B6C">
+            <wp:extent cx="5610225" cy="895350"/>
+            <wp:effectExtent l="0" t="0" r="9525" b="0"/>
+            <wp:docPr id="46" name="Picture 46" descr="A screen shot of a computer code&#10;&#10;Description automatically generated"/>
+            <wp:cNvGraphicFramePr>
+              <a:graphicFrameLocks xmlns:a="http://schemas.openxmlformats.org/drawingml/2006/main" noChangeAspect="1"/>
+            </wp:cNvGraphicFramePr>
+            <a:graphic xmlns:a="http://schemas.openxmlformats.org/drawingml/2006/main">
+              <a:graphicData uri="http://schemas.openxmlformats.org/drawingml/2006/picture">
+                <pic:pic xmlns:pic="http://schemas.openxmlformats.org/drawingml/2006/picture">
+                  <pic:nvPicPr>
+                    <pic:cNvPr id="46" name="Picture 46" descr="A screen shot of a computer code&#10;&#10;Description automatically generated"/>
+                    <pic:cNvPicPr/>
+                  </pic:nvPicPr>
+                  <pic:blipFill>
+                    <a:blip r:embed="rId49"/>
+                    <a:stretch>
+                      <a:fillRect/>
+                    </a:stretch>
+                  </pic:blipFill>
+                  <pic:spPr>
+                    <a:xfrm>
+                      <a:off x="0" y="0"/>
+                      <a:ext cx="5610225" cy="895350"/>
+                    </a:xfrm>
+                    <a:prstGeom prst="rect">
+                      <a:avLst/>
+                    </a:prstGeom>
+                  </pic:spPr>
+                </pic:pic>
+              </a:graphicData>
+            </a:graphic>
+          </wp:inline>
+        </w:drawing>
+      </w:r>
+    </w:p>
+    <w:p>
+      <w:r>
+        <w:t xml:space="preserve">Automatically called when the ability is activated and spawns the projectile. </w:t>
+      </w:r>
+      <w:proofErr w:type="gramStart"/>
+      <w:r>
+        <w:t>However</w:t>
+      </w:r>
+      <w:proofErr w:type="gramEnd"/>
+      <w:r>
+        <w:t xml:space="preserve"> we need to spawn the projectile a little later, so this is not the place to do it.</w:t>
+      </w:r>
+    </w:p>
+    <w:p>
+      <w:r>
+        <w:t>Instead make a BP Callable function so this can be done in response to a gameplay event</w:t>
+      </w:r>
+      <w:r>
+        <w:t xml:space="preserve"> and migrate most of the code into this function</w:t>
+      </w:r>
+    </w:p>
+    <w:p>
+      <w:r>
+        <w:rPr>
+          <w:noProof/>
+        </w:rPr>
+        <w:drawing>
+          <wp:inline distT="0" distB="0" distL="0" distR="0" wp14:anchorId="191DDC0F" wp14:editId="298FF93A">
+            <wp:extent cx="3467100" cy="514350"/>
+            <wp:effectExtent l="0" t="0" r="0" b="0"/>
+            <wp:docPr id="53" name="Picture 53" descr="A black screen with white text&#10;&#10;Description automatically generated"/>
+            <wp:cNvGraphicFramePr>
+              <a:graphicFrameLocks xmlns:a="http://schemas.openxmlformats.org/drawingml/2006/main" noChangeAspect="1"/>
+            </wp:cNvGraphicFramePr>
+            <a:graphic xmlns:a="http://schemas.openxmlformats.org/drawingml/2006/main">
+              <a:graphicData uri="http://schemas.openxmlformats.org/drawingml/2006/picture">
+                <pic:pic xmlns:pic="http://schemas.openxmlformats.org/drawingml/2006/picture">
+                  <pic:nvPicPr>
+                    <pic:cNvPr id="53" name="Picture 53" descr="A black screen with white text&#10;&#10;Description automatically generated"/>
+                    <pic:cNvPicPr/>
+                  </pic:nvPicPr>
+                  <pic:blipFill>
+                    <a:blip r:embed="rId50"/>
+                    <a:stretch>
+                      <a:fillRect/>
+                    </a:stretch>
+                  </pic:blipFill>
+                  <pic:spPr>
+                    <a:xfrm>
+                      <a:off x="0" y="0"/>
+                      <a:ext cx="3467100" cy="514350"/>
+                    </a:xfrm>
+                    <a:prstGeom prst="rect">
+                      <a:avLst/>
+                    </a:prstGeom>
+                  </pic:spPr>
+                </pic:pic>
+              </a:graphicData>
+            </a:graphic>
+          </wp:inline>
+        </w:drawing>
+      </w:r>
+    </w:p>
+    <w:p/>
+    <w:p>
+      <w:r>
+        <w:rPr>
+          <w:noProof/>
+        </w:rPr>
+        <w:drawing>
+          <wp:inline distT="0" distB="0" distL="0" distR="0" wp14:anchorId="3ABD349C" wp14:editId="66AF495B">
+            <wp:extent cx="5731510" cy="3581400"/>
+            <wp:effectExtent l="0" t="0" r="2540" b="0"/>
+            <wp:docPr id="47" name="Picture 47" descr="A computer screen shot of a program&#10;&#10;Description automatically generated"/>
+            <wp:cNvGraphicFramePr>
+              <a:graphicFrameLocks xmlns:a="http://schemas.openxmlformats.org/drawingml/2006/main" noChangeAspect="1"/>
+            </wp:cNvGraphicFramePr>
+            <a:graphic xmlns:a="http://schemas.openxmlformats.org/drawingml/2006/main">
+              <a:graphicData uri="http://schemas.openxmlformats.org/drawingml/2006/picture">
+                <pic:pic xmlns:pic="http://schemas.openxmlformats.org/drawingml/2006/picture">
+                  <pic:nvPicPr>
+                    <pic:cNvPr id="47" name="Picture 47" descr="A computer screen shot of a program&#10;&#10;Description automatically generated"/>
+                    <pic:cNvPicPr/>
+                  </pic:nvPicPr>
+                  <pic:blipFill>
+                    <a:blip r:embed="rId51"/>
+                    <a:stretch>
+                      <a:fillRect/>
+                    </a:stretch>
+                  </pic:blipFill>
+                  <pic:spPr>
+                    <a:xfrm>
+                      <a:off x="0" y="0"/>
+                      <a:ext cx="5731510" cy="3581400"/>
+                    </a:xfrm>
+                    <a:prstGeom prst="rect">
+                      <a:avLst/>
+                    </a:prstGeom>
+                  </pic:spPr>
+                </pic:pic>
+              </a:graphicData>
+            </a:graphic>
+          </wp:inline>
+        </w:drawing>
+      </w:r>
+    </w:p>
+    <w:p>
+      <w:r>
+        <w:rPr>
+          <w:noProof/>
+        </w:rPr>
+        <w:drawing>
+          <wp:inline distT="0" distB="0" distL="0" distR="0" wp14:anchorId="45730912" wp14:editId="692FD679">
+            <wp:extent cx="2838450" cy="2466975"/>
+            <wp:effectExtent l="0" t="0" r="0" b="9525"/>
+            <wp:docPr id="48" name="Picture 48" descr="A screen shot of a computer&#10;&#10;Description automatically generated"/>
+            <wp:cNvGraphicFramePr>
+              <a:graphicFrameLocks xmlns:a="http://schemas.openxmlformats.org/drawingml/2006/main" noChangeAspect="1"/>
+            </wp:cNvGraphicFramePr>
+            <a:graphic xmlns:a="http://schemas.openxmlformats.org/drawingml/2006/main">
+              <a:graphicData uri="http://schemas.openxmlformats.org/drawingml/2006/picture">
+                <pic:pic xmlns:pic="http://schemas.openxmlformats.org/drawingml/2006/picture">
+                  <pic:nvPicPr>
+                    <pic:cNvPr id="48" name="Picture 48" descr="A screen shot of a computer&#10;&#10;Description automatically generated"/>
+                    <pic:cNvPicPr/>
+                  </pic:nvPicPr>
+                  <pic:blipFill>
+                    <a:blip r:embed="rId52"/>
+                    <a:stretch>
+                      <a:fillRect/>
+                    </a:stretch>
+                  </pic:blipFill>
+                  <pic:spPr>
+                    <a:xfrm>
+                      <a:off x="0" y="0"/>
+                      <a:ext cx="2838450" cy="2466975"/>
+                    </a:xfrm>
+                    <a:prstGeom prst="rect">
+                      <a:avLst/>
+                    </a:prstGeom>
+                  </pic:spPr>
+                </pic:pic>
+              </a:graphicData>
+            </a:graphic>
+          </wp:inline>
+        </w:drawing>
+      </w:r>
+    </w:p>
+    <w:p>
+      <w:proofErr w:type="gramStart"/>
+      <w:r>
+        <w:t>However</w:t>
+      </w:r>
+      <w:proofErr w:type="gramEnd"/>
+      <w:r>
+        <w:t xml:space="preserve"> we now do not have the ActivationInfo</w:t>
+      </w:r>
+    </w:p>
+    <w:p>
+      <w:r>
+        <w:rPr>
+          <w:noProof/>
+        </w:rPr>
+        <w:drawing>
+          <wp:inline distT="0" distB="0" distL="0" distR="0" wp14:anchorId="1EA3DA1C" wp14:editId="0EF32849">
+            <wp:extent cx="3581400" cy="314325"/>
+            <wp:effectExtent l="0" t="0" r="0" b="9525"/>
+            <wp:docPr id="50" name="Picture 50"/>
+            <wp:cNvGraphicFramePr>
+              <a:graphicFrameLocks xmlns:a="http://schemas.openxmlformats.org/drawingml/2006/main" noChangeAspect="1"/>
+            </wp:cNvGraphicFramePr>
+            <a:graphic xmlns:a="http://schemas.openxmlformats.org/drawingml/2006/main">
+              <a:graphicData uri="http://schemas.openxmlformats.org/drawingml/2006/picture">
+                <pic:pic xmlns:pic="http://schemas.openxmlformats.org/drawingml/2006/picture">
+                  <pic:nvPicPr>
+                    <pic:cNvPr id="1" name=""/>
+                    <pic:cNvPicPr/>
+                  </pic:nvPicPr>
+                  <pic:blipFill>
+                    <a:blip r:embed="rId53"/>
+                    <a:stretch>
+                      <a:fillRect/>
+                    </a:stretch>
+                  </pic:blipFill>
+                  <pic:spPr>
+                    <a:xfrm>
+                      <a:off x="0" y="0"/>
+                      <a:ext cx="3581400" cy="314325"/>
+                    </a:xfrm>
+                    <a:prstGeom prst="rect">
+                      <a:avLst/>
+                    </a:prstGeom>
+                  </pic:spPr>
+                </pic:pic>
+              </a:graphicData>
+            </a:graphic>
+          </wp:inline>
+        </w:drawing>
+      </w:r>
+    </w:p>
+    <w:p>
+      <w:r>
+        <w:t>No problem:</w:t>
+      </w:r>
+    </w:p>
+    <w:p>
+      <w:r>
+        <w:rPr>
+          <w:noProof/>
+        </w:rPr>
+        <w:lastRenderedPageBreak/>
+        <w:drawing>
+          <wp:inline distT="0" distB="0" distL="0" distR="0" wp14:anchorId="23646C7C" wp14:editId="0FDBFF16">
+            <wp:extent cx="5731510" cy="2851785"/>
+            <wp:effectExtent l="0" t="0" r="2540" b="5715"/>
+            <wp:docPr id="49" name="Picture 49" descr="A screen shot of a computer&#10;&#10;Description automatically generated"/>
+            <wp:cNvGraphicFramePr>
+              <a:graphicFrameLocks xmlns:a="http://schemas.openxmlformats.org/drawingml/2006/main" noChangeAspect="1"/>
+            </wp:cNvGraphicFramePr>
+            <a:graphic xmlns:a="http://schemas.openxmlformats.org/drawingml/2006/main">
+              <a:graphicData uri="http://schemas.openxmlformats.org/drawingml/2006/picture">
+                <pic:pic xmlns:pic="http://schemas.openxmlformats.org/drawingml/2006/picture">
+                  <pic:nvPicPr>
+                    <pic:cNvPr id="49" name="Picture 49" descr="A screen shot of a computer&#10;&#10;Description automatically generated"/>
+                    <pic:cNvPicPr/>
+                  </pic:nvPicPr>
+                  <pic:blipFill>
+                    <a:blip r:embed="rId54"/>
+                    <a:stretch>
+                      <a:fillRect/>
+                    </a:stretch>
+                  </pic:blipFill>
+                  <pic:spPr>
+                    <a:xfrm>
+                      <a:off x="0" y="0"/>
+                      <a:ext cx="5731510" cy="2851785"/>
+                    </a:xfrm>
+                    <a:prstGeom prst="rect">
+                      <a:avLst/>
+                    </a:prstGeom>
+                  </pic:spPr>
+                </pic:pic>
+              </a:graphicData>
+            </a:graphic>
+          </wp:inline>
+        </w:drawing>
+      </w:r>
+    </w:p>
+    <w:p>
+      <w:r>
+        <w:t xml:space="preserve">This will return an actor that is the avatar, if we have one. If </w:t>
+      </w:r>
+      <w:proofErr w:type="gramStart"/>
+      <w:r>
+        <w:t>so</w:t>
+      </w:r>
+      <w:proofErr w:type="gramEnd"/>
+      <w:r>
+        <w:t xml:space="preserve"> we can call </w:t>
+      </w:r>
+      <w:proofErr w:type="spellStart"/>
+      <w:r>
+        <w:t>HasAuthority</w:t>
+      </w:r>
+      <w:proofErr w:type="spellEnd"/>
+      <w:r>
+        <w:t xml:space="preserve"> and use that instead</w:t>
+      </w:r>
+    </w:p>
+    <w:p>
+      <w:r>
+        <w:rPr>
+          <w:noProof/>
+        </w:rPr>
+        <w:drawing>
+          <wp:inline distT="0" distB="0" distL="0" distR="0" wp14:anchorId="260CD52F" wp14:editId="555B3607">
+            <wp:extent cx="4781550" cy="504825"/>
+            <wp:effectExtent l="0" t="0" r="0" b="9525"/>
+            <wp:docPr id="51" name="Picture 51" descr="A black background with white text&#10;&#10;Description automatically generated"/>
+            <wp:cNvGraphicFramePr>
+              <a:graphicFrameLocks xmlns:a="http://schemas.openxmlformats.org/drawingml/2006/main" noChangeAspect="1"/>
+            </wp:cNvGraphicFramePr>
+            <a:graphic xmlns:a="http://schemas.openxmlformats.org/drawingml/2006/main">
+              <a:graphicData uri="http://schemas.openxmlformats.org/drawingml/2006/picture">
+                <pic:pic xmlns:pic="http://schemas.openxmlformats.org/drawingml/2006/picture">
+                  <pic:nvPicPr>
+                    <pic:cNvPr id="51" name="Picture 51" descr="A black background with white text&#10;&#10;Description automatically generated"/>
+                    <pic:cNvPicPr/>
+                  </pic:nvPicPr>
+                  <pic:blipFill>
+                    <a:blip r:embed="rId55"/>
+                    <a:stretch>
+                      <a:fillRect/>
+                    </a:stretch>
+                  </pic:blipFill>
+                  <pic:spPr>
+                    <a:xfrm>
+                      <a:off x="0" y="0"/>
+                      <a:ext cx="4781550" cy="504825"/>
+                    </a:xfrm>
+                    <a:prstGeom prst="rect">
+                      <a:avLst/>
+                    </a:prstGeom>
+                  </pic:spPr>
+                </pic:pic>
+              </a:graphicData>
+            </a:graphic>
+          </wp:inline>
+        </w:drawing>
+      </w:r>
+    </w:p>
+    <w:p>
+      <w:proofErr w:type="gramStart"/>
+      <w:r>
+        <w:t>So</w:t>
+      </w:r>
+      <w:proofErr w:type="gramEnd"/>
+      <w:r>
+        <w:t xml:space="preserve"> this new function, </w:t>
+      </w:r>
+      <w:proofErr w:type="spellStart"/>
+      <w:r>
+        <w:t>SpawnProjectile</w:t>
+      </w:r>
+      <w:proofErr w:type="spellEnd"/>
+      <w:r>
+        <w:t xml:space="preserve">, will check if we are on the server and if so spawn the projectile in response to an event. </w:t>
+      </w:r>
+      <w:proofErr w:type="gramStart"/>
+      <w:r>
+        <w:t>It’s</w:t>
+      </w:r>
+      <w:proofErr w:type="gramEnd"/>
+      <w:r>
+        <w:t xml:space="preserve"> BP Callable, so we only need to call it from the BP</w:t>
+      </w:r>
+    </w:p>
+    <w:p>
+      <w:r>
+        <w:rPr>
+          <w:noProof/>
+        </w:rPr>
+        <w:drawing>
+          <wp:inline distT="0" distB="0" distL="0" distR="0" wp14:anchorId="57A26CB9" wp14:editId="619FD915">
+            <wp:extent cx="5731510" cy="3639185"/>
+            <wp:effectExtent l="0" t="0" r="2540" b="0"/>
+            <wp:docPr id="52" name="Picture 52" descr="A computer screen shot of a program code&#10;&#10;Description automatically generated"/>
+            <wp:cNvGraphicFramePr>
+              <a:graphicFrameLocks xmlns:a="http://schemas.openxmlformats.org/drawingml/2006/main" noChangeAspect="1"/>
+            </wp:cNvGraphicFramePr>
+            <a:graphic xmlns:a="http://schemas.openxmlformats.org/drawingml/2006/main">
+              <a:graphicData uri="http://schemas.openxmlformats.org/drawingml/2006/picture">
+                <pic:pic xmlns:pic="http://schemas.openxmlformats.org/drawingml/2006/picture">
+                  <pic:nvPicPr>
+                    <pic:cNvPr id="52" name="Picture 52" descr="A computer screen shot of a program code&#10;&#10;Description automatically generated"/>
+                    <pic:cNvPicPr/>
+                  </pic:nvPicPr>
+                  <pic:blipFill>
+                    <a:blip r:embed="rId56"/>
+                    <a:stretch>
+                      <a:fillRect/>
+                    </a:stretch>
+                  </pic:blipFill>
+                  <pic:spPr>
+                    <a:xfrm>
+                      <a:off x="0" y="0"/>
+                      <a:ext cx="5731510" cy="3639185"/>
+                    </a:xfrm>
+                    <a:prstGeom prst="rect">
+                      <a:avLst/>
+                    </a:prstGeom>
+                  </pic:spPr>
+                </pic:pic>
+              </a:graphicData>
+            </a:graphic>
+          </wp:inline>
+        </w:drawing>
+      </w:r>
+    </w:p>
+    <w:p>
+      <w:r>
+        <w:t xml:space="preserve">The function is BP callable and </w:t>
+      </w:r>
+      <w:proofErr w:type="spellStart"/>
+      <w:r>
+        <w:t>GA_Firebolt</w:t>
+      </w:r>
+      <w:proofErr w:type="spellEnd"/>
+      <w:r>
+        <w:t xml:space="preserve"> is a child of Aura </w:t>
+      </w:r>
+      <w:proofErr w:type="spellStart"/>
+      <w:r>
+        <w:t>Projectil</w:t>
+      </w:r>
+      <w:proofErr w:type="spellEnd"/>
+      <w:r>
+        <w:t xml:space="preserve"> Spell so:</w:t>
+      </w:r>
+    </w:p>
+    <w:p>
+      <w:r>
+        <w:rPr>
+          <w:noProof/>
+        </w:rPr>
+        <w:lastRenderedPageBreak/>
+        <w:drawing>
+          <wp:inline distT="0" distB="0" distL="0" distR="0" wp14:anchorId="2A455FA3" wp14:editId="252D919E">
+            <wp:extent cx="5731510" cy="2738120"/>
+            <wp:effectExtent l="0" t="0" r="2540" b="5080"/>
+            <wp:docPr id="54" name="Picture 54" descr="A screenshot of a computer screen&#10;&#10;Description automatically generated"/>
+            <wp:cNvGraphicFramePr>
+              <a:graphicFrameLocks xmlns:a="http://schemas.openxmlformats.org/drawingml/2006/main" noChangeAspect="1"/>
+            </wp:cNvGraphicFramePr>
+            <a:graphic xmlns:a="http://schemas.openxmlformats.org/drawingml/2006/main">
+              <a:graphicData uri="http://schemas.openxmlformats.org/drawingml/2006/picture">
+                <pic:pic xmlns:pic="http://schemas.openxmlformats.org/drawingml/2006/picture">
+                  <pic:nvPicPr>
+                    <pic:cNvPr id="54" name="Picture 54" descr="A screenshot of a computer screen&#10;&#10;Description automatically generated"/>
+                    <pic:cNvPicPr/>
+                  </pic:nvPicPr>
+                  <pic:blipFill>
+                    <a:blip r:embed="rId57"/>
+                    <a:stretch>
+                      <a:fillRect/>
+                    </a:stretch>
+                  </pic:blipFill>
+                  <pic:spPr>
+                    <a:xfrm>
+                      <a:off x="0" y="0"/>
+                      <a:ext cx="5731510" cy="2738120"/>
+                    </a:xfrm>
+                    <a:prstGeom prst="rect">
+                      <a:avLst/>
+                    </a:prstGeom>
+                  </pic:spPr>
+                </pic:pic>
+              </a:graphicData>
+            </a:graphic>
+          </wp:inline>
+        </w:drawing>
+      </w:r>
+      <w:r>
+        <w:t xml:space="preserve"> </w:t>
+      </w:r>
+    </w:p>
+    <w:p>
+      <w:r>
+        <w:t xml:space="preserve">The </w:t>
+      </w:r>
+      <w:proofErr w:type="spellStart"/>
+      <w:r>
+        <w:t>FireBolt</w:t>
+      </w:r>
+      <w:proofErr w:type="spellEnd"/>
+      <w:r>
+        <w:t xml:space="preserve"> now spawn as soon as the </w:t>
+      </w:r>
+      <w:proofErr w:type="spellStart"/>
+      <w:r>
+        <w:t>anim</w:t>
+      </w:r>
+      <w:proofErr w:type="spellEnd"/>
+      <w:r>
+        <w:t xml:space="preserve"> reaches the notify, not instantly!</w:t>
+      </w:r>
+    </w:p>
+    <w:p>
+      <w:r>
+        <w:t>This means that we can now trigger a gameplay effect in response to any event we choose in theory!</w:t>
+      </w:r>
+    </w:p>
+    <w:p>
+      <w:r>
+        <w:t>Now that we have spawned the projectile we can end the ability here, and then we can use it again</w:t>
+      </w:r>
+    </w:p>
+    <w:p>
+      <w:proofErr w:type="gramStart"/>
+      <w:r>
+        <w:t>It’s</w:t>
+      </w:r>
+      <w:proofErr w:type="gramEnd"/>
+      <w:r>
+        <w:t xml:space="preserve"> not a long animation so currently it can be spammed, so we’ll need to add a short cooldown later, but there are some other issues to address</w:t>
+      </w:r>
+    </w:p>
+    <w:p>
+      <w:r>
+        <w:t>ToDo:</w:t>
+      </w:r>
+    </w:p>
+    <w:p>
+      <w:r>
+        <w:t>Projectile Rotation</w:t>
+      </w:r>
+    </w:p>
+    <w:p>
+      <w:r>
+        <w:t>Orient the character in the direction of the target</w:t>
+      </w:r>
+    </w:p>
+    <w:p>
+      <w:r>
+        <w:t>For this we need to know the location in space of the target</w:t>
+      </w:r>
+    </w:p>
     <w:p/>
     <w:p/>
     <w:p/>

</xml_diff>